<commit_message>
Algumas actualizacoes que fiz
Ipdates
</commit_message>
<xml_diff>
--- a/Documentos Base de dados/1. MER/Regras de negocio.docx
+++ b/Documentos Base de dados/1. MER/Regras de negocio.docx
@@ -1998,8 +1998,6 @@
               </w:rPr>
               <w:t xml:space="preserve"> 30</w:t>
             </w:r>
-            <w:bookmarkStart w:id="0" w:name="_GoBack"/>
-            <w:bookmarkEnd w:id="0"/>
           </w:p>
         </w:tc>
         <w:tc>
@@ -2261,6 +2259,131 @@
           <w:szCs w:val="28"/>
         </w:rPr>
       </w:pPr>
+    </w:p>
+    <w:p>
+      <w:pPr>
+        <w:rPr>
+          <w:rFonts w:ascii="Times New Roman" w:hAnsi="Times New Roman" w:cs="Times New Roman"/>
+          <w:b/>
+          <w:sz w:val="28"/>
+          <w:szCs w:val="28"/>
+        </w:rPr>
+      </w:pPr>
+      <w:r>
+        <w:rPr>
+          <w:rFonts w:ascii="Times New Roman" w:hAnsi="Times New Roman" w:cs="Times New Roman"/>
+          <w:b/>
+          <w:sz w:val="28"/>
+          <w:szCs w:val="28"/>
+        </w:rPr>
+        <w:t>#2. Regras sobre o funcionamento das interfaces.</w:t>
+      </w:r>
+    </w:p>
+    <w:p>
+      <w:pPr>
+        <w:rPr>
+          <w:rFonts w:ascii="Times New Roman" w:hAnsi="Times New Roman" w:cs="Times New Roman"/>
+          <w:sz w:val="28"/>
+          <w:szCs w:val="28"/>
+        </w:rPr>
+      </w:pPr>
+      <w:r>
+        <w:rPr>
+          <w:rFonts w:ascii="Times New Roman" w:hAnsi="Times New Roman" w:cs="Times New Roman"/>
+          <w:sz w:val="28"/>
+          <w:szCs w:val="28"/>
+        </w:rPr>
+        <w:t xml:space="preserve">Para cada entidade importante Temos uma interface </w:t>
+      </w:r>
+      <w:proofErr w:type="gramStart"/>
+      <w:r>
+        <w:rPr>
+          <w:rFonts w:ascii="Times New Roman" w:hAnsi="Times New Roman" w:cs="Times New Roman"/>
+          <w:sz w:val="28"/>
+          <w:szCs w:val="28"/>
+        </w:rPr>
+        <w:t>de</w:t>
+      </w:r>
+      <w:proofErr w:type="gramEnd"/>
+      <w:r>
+        <w:rPr>
+          <w:rFonts w:ascii="Times New Roman" w:hAnsi="Times New Roman" w:cs="Times New Roman"/>
+          <w:sz w:val="28"/>
+          <w:szCs w:val="28"/>
+        </w:rPr>
+        <w:t>:</w:t>
+      </w:r>
+    </w:p>
+    <w:p>
+      <w:pPr>
+        <w:rPr>
+          <w:rFonts w:ascii="Times New Roman" w:hAnsi="Times New Roman" w:cs="Times New Roman"/>
+          <w:sz w:val="28"/>
+          <w:szCs w:val="28"/>
+        </w:rPr>
+      </w:pPr>
+      <w:r>
+        <w:rPr>
+          <w:rFonts w:ascii="Times New Roman" w:hAnsi="Times New Roman" w:cs="Times New Roman"/>
+          <w:sz w:val="28"/>
+          <w:szCs w:val="28"/>
+        </w:rPr>
+        <w:t>Cadastro;</w:t>
+      </w:r>
+    </w:p>
+    <w:p>
+      <w:pPr>
+        <w:rPr>
+          <w:rFonts w:ascii="Times New Roman" w:hAnsi="Times New Roman" w:cs="Times New Roman"/>
+          <w:sz w:val="28"/>
+          <w:szCs w:val="28"/>
+        </w:rPr>
+      </w:pPr>
+      <w:r>
+        <w:rPr>
+          <w:rFonts w:ascii="Times New Roman" w:hAnsi="Times New Roman" w:cs="Times New Roman"/>
+          <w:sz w:val="28"/>
+          <w:szCs w:val="28"/>
+        </w:rPr>
+        <w:t>Consulta;</w:t>
+      </w:r>
+    </w:p>
+    <w:p>
+      <w:pPr>
+        <w:rPr>
+          <w:rFonts w:ascii="Times New Roman" w:hAnsi="Times New Roman" w:cs="Times New Roman"/>
+          <w:sz w:val="28"/>
+          <w:szCs w:val="28"/>
+        </w:rPr>
+      </w:pPr>
+      <w:r>
+        <w:rPr>
+          <w:rFonts w:ascii="Times New Roman" w:hAnsi="Times New Roman" w:cs="Times New Roman"/>
+          <w:sz w:val="28"/>
+          <w:szCs w:val="28"/>
+        </w:rPr>
+        <w:t>Exibição do resultado de uma consulta onde uma entidade pode ser actualizada, eliminada ou efectuar alguma operação característica da entidade.</w:t>
+      </w:r>
+    </w:p>
+    <w:p>
+      <w:pPr>
+        <w:rPr>
+          <w:rFonts w:ascii="Times New Roman" w:hAnsi="Times New Roman" w:cs="Times New Roman"/>
+          <w:sz w:val="28"/>
+          <w:szCs w:val="28"/>
+        </w:rPr>
+      </w:pPr>
+    </w:p>
+    <w:p>
+      <w:pPr>
+        <w:rPr>
+          <w:rFonts w:ascii="Times New Roman" w:hAnsi="Times New Roman" w:cs="Times New Roman"/>
+          <w:sz w:val="28"/>
+          <w:szCs w:val="28"/>
+        </w:rPr>
+      </w:pPr>
+      <w:bookmarkStart w:id="0" w:name="_GoBack"/>
+      <w:bookmarkEnd w:id="0"/>
     </w:p>
     <w:p>
       <w:pPr>

</xml_diff>

<commit_message>
Adicao do cronograma das actividades e,m POO2
Adicionei um arquivo Excel com o cronograma das actividades que devem ser feitas em POO2 e a sua prioridade
</commit_message>
<xml_diff>
--- a/Documentos Base de dados/1. MER/Regras de negocio.docx
+++ b/Documentos Base de dados/1. MER/Regras de negocio.docx
@@ -91,6 +91,23 @@
       <w:pPr>
         <w:rPr>
           <w:rFonts w:ascii="Times New Roman" w:hAnsi="Times New Roman" w:cs="Times New Roman"/>
+          <w:sz w:val="28"/>
+          <w:szCs w:val="28"/>
+        </w:rPr>
+      </w:pPr>
+      <w:r>
+        <w:rPr>
+          <w:rFonts w:ascii="Times New Roman" w:hAnsi="Times New Roman" w:cs="Times New Roman"/>
+          <w:sz w:val="28"/>
+          <w:szCs w:val="28"/>
+        </w:rPr>
+        <w:t>Podemos actualizar os dados do animal ou remove-lo da veterinária.</w:t>
+      </w:r>
+    </w:p>
+    <w:p>
+      <w:pPr>
+        <w:rPr>
+          <w:rFonts w:ascii="Times New Roman" w:hAnsi="Times New Roman" w:cs="Times New Roman"/>
           <w:b/>
           <w:sz w:val="28"/>
           <w:szCs w:val="28"/>
@@ -189,66 +206,6 @@
           <w:szCs w:val="28"/>
         </w:rPr>
         <w:t>NB: O mesmo acontece na cirurgia e exame;</w:t>
-      </w:r>
-    </w:p>
-    <w:p>
-      <w:pPr>
-        <w:rPr>
-          <w:rFonts w:ascii="Times New Roman" w:hAnsi="Times New Roman" w:cs="Times New Roman"/>
-          <w:sz w:val="28"/>
-          <w:szCs w:val="28"/>
-        </w:rPr>
-      </w:pPr>
-      <w:r>
-        <w:rPr>
-          <w:rFonts w:ascii="Times New Roman" w:hAnsi="Times New Roman" w:cs="Times New Roman"/>
-          <w:sz w:val="28"/>
-          <w:szCs w:val="28"/>
-        </w:rPr>
-        <w:t>Uma animal só pode tomar duas vacinas no mesmo dia e deve ter um repouso de 7 dias antes de tomar a terceira vacina</w:t>
-      </w:r>
-      <w:r>
-        <w:rPr>
-          <w:rFonts w:ascii="Times New Roman" w:hAnsi="Times New Roman" w:cs="Times New Roman"/>
-          <w:sz w:val="28"/>
-          <w:szCs w:val="28"/>
-        </w:rPr>
-        <w:t>;</w:t>
-      </w:r>
-    </w:p>
-    <w:p>
-      <w:pPr>
-        <w:rPr>
-          <w:rFonts w:ascii="Times New Roman" w:hAnsi="Times New Roman" w:cs="Times New Roman"/>
-          <w:sz w:val="28"/>
-          <w:szCs w:val="28"/>
-        </w:rPr>
-      </w:pPr>
-      <w:r>
-        <w:rPr>
-          <w:rFonts w:ascii="Times New Roman" w:hAnsi="Times New Roman" w:cs="Times New Roman"/>
-          <w:sz w:val="28"/>
-          <w:szCs w:val="28"/>
-        </w:rPr>
-        <w:t xml:space="preserve">NB: Isso </w:t>
-      </w:r>
-      <w:proofErr w:type="spellStart"/>
-      <w:r>
-        <w:rPr>
-          <w:rFonts w:ascii="Times New Roman" w:hAnsi="Times New Roman" w:cs="Times New Roman"/>
-          <w:sz w:val="28"/>
-          <w:szCs w:val="28"/>
-        </w:rPr>
-        <w:t>deve-ser</w:t>
-      </w:r>
-      <w:proofErr w:type="spellEnd"/>
-      <w:r>
-        <w:rPr>
-          <w:rFonts w:ascii="Times New Roman" w:hAnsi="Times New Roman" w:cs="Times New Roman"/>
-          <w:sz w:val="28"/>
-          <w:szCs w:val="28"/>
-        </w:rPr>
-        <w:t xml:space="preserve"> informado ao tentar aplicar a terceira vacina ao animal;</w:t>
       </w:r>
     </w:p>
     <w:p>
@@ -645,7 +602,6 @@
                 <w:sz w:val="28"/>
                 <w:szCs w:val="28"/>
               </w:rPr>
-              <w:lastRenderedPageBreak/>
               <w:t>Oftalmologia</w:t>
             </w:r>
           </w:p>
@@ -787,6 +743,7 @@
                 <w:sz w:val="28"/>
                 <w:szCs w:val="28"/>
               </w:rPr>
+              <w:lastRenderedPageBreak/>
               <w:t>Retal</w:t>
             </w:r>
             <w:proofErr w:type="spellEnd"/>
@@ -1292,16 +1249,14 @@
                 <w:szCs w:val="28"/>
               </w:rPr>
             </w:pPr>
-            <w:proofErr w:type="gramStart"/>
-            <w:r>
-              <w:rPr>
-                <w:rFonts w:ascii="Times New Roman" w:hAnsi="Times New Roman" w:cs="Times New Roman"/>
-                <w:sz w:val="28"/>
-                <w:szCs w:val="28"/>
-              </w:rPr>
-              <w:t>fractura</w:t>
-            </w:r>
-            <w:proofErr w:type="gramEnd"/>
+            <w:r>
+              <w:rPr>
+                <w:rFonts w:ascii="Times New Roman" w:hAnsi="Times New Roman" w:cs="Times New Roman"/>
+                <w:sz w:val="28"/>
+                <w:szCs w:val="28"/>
+              </w:rPr>
+              <w:t>Fractura</w:t>
+            </w:r>
             <w:r>
               <w:rPr>
                 <w:rFonts w:ascii="Times New Roman" w:hAnsi="Times New Roman" w:cs="Times New Roman"/>
@@ -1313,7 +1268,6 @@
             <w:r>
               <w:rPr>
                 <w:rFonts w:ascii="Times New Roman" w:hAnsi="Times New Roman" w:cs="Times New Roman"/>
-                <w:b/>
                 <w:sz w:val="28"/>
                 <w:szCs w:val="28"/>
               </w:rPr>
@@ -2020,6 +1974,8 @@
               </w:rPr>
               <w:t>25%</w:t>
             </w:r>
+            <w:bookmarkStart w:id="0" w:name="_GoBack"/>
+            <w:bookmarkEnd w:id="0"/>
           </w:p>
         </w:tc>
       </w:tr>
@@ -2382,8 +2338,6 @@
           <w:szCs w:val="28"/>
         </w:rPr>
       </w:pPr>
-      <w:bookmarkStart w:id="0" w:name="_GoBack"/>
-      <w:bookmarkEnd w:id="0"/>
     </w:p>
     <w:p>
       <w:pPr>

</xml_diff>